<commit_message>
add sorted, limit, skip, takeWhile, dropWhile, max, min, findFirst, findAny
</commit_message>
<xml_diff>
--- a/Docs/JAVA_FUNCTIONAL_PROGRAMMING-RANGA.docx
+++ b/Docs/JAVA_FUNCTIONAL_PROGRAMMING-RANGA.docx
@@ -542,11 +542,464 @@
       </w:r>
     </w:p>
     <w:p>
-      <w:r>
-        <w:t>5 – 26/1</w:t>
+      <w:pPr>
+        <w:pStyle w:val="Heading2"/>
+      </w:pPr>
+      <w:r>
+        <w:lastRenderedPageBreak/>
+        <w:t>allMatch()</w:t>
+      </w:r>
+      <w:r>
+        <w:t>, noneMatch(), anyMatch()</w:t>
+      </w:r>
+    </w:p>
+    <w:p>
+      <w:r>
+        <w:drawing>
+          <wp:inline distT="0" distB="0" distL="0" distR="0" wp14:anchorId="05BABF3E" wp14:editId="644C4897">
+            <wp:extent cx="6120130" cy="4731385"/>
+            <wp:effectExtent l="0" t="0" r="0" b="0"/>
+            <wp:docPr id="404451624" name="Picture 1" descr="A screen shot of a computer program&#10;&#10;Description automatically generated"/>
+            <wp:cNvGraphicFramePr>
+              <a:graphicFrameLocks xmlns:a="http://schemas.openxmlformats.org/drawingml/2006/main" noChangeAspect="1"/>
+            </wp:cNvGraphicFramePr>
+            <a:graphic xmlns:a="http://schemas.openxmlformats.org/drawingml/2006/main">
+              <a:graphicData uri="http://schemas.openxmlformats.org/drawingml/2006/picture">
+                <pic:pic xmlns:pic="http://schemas.openxmlformats.org/drawingml/2006/picture">
+                  <pic:nvPicPr>
+                    <pic:cNvPr id="404451624" name="Picture 1" descr="A screen shot of a computer program&#10;&#10;Description automatically generated"/>
+                    <pic:cNvPicPr/>
+                  </pic:nvPicPr>
+                  <pic:blipFill>
+                    <a:blip r:embed="rId15"/>
+                    <a:stretch>
+                      <a:fillRect/>
+                    </a:stretch>
+                  </pic:blipFill>
+                  <pic:spPr>
+                    <a:xfrm>
+                      <a:off x="0" y="0"/>
+                      <a:ext cx="6120130" cy="4731385"/>
+                    </a:xfrm>
+                    <a:prstGeom prst="rect">
+                      <a:avLst/>
+                    </a:prstGeom>
+                  </pic:spPr>
+                </pic:pic>
+              </a:graphicData>
+            </a:graphic>
+          </wp:inline>
+        </w:drawing>
+      </w:r>
+    </w:p>
+    <w:p>
+      <w:pPr>
+        <w:pStyle w:val="Heading2"/>
+      </w:pPr>
+      <w:r>
+        <w:t>sorted()</w:t>
+      </w:r>
+    </w:p>
+    <w:p>
+      <w:r>
+        <w:drawing>
+          <wp:inline distT="0" distB="0" distL="0" distR="0" wp14:anchorId="50696034" wp14:editId="6DFE938C">
+            <wp:extent cx="6120130" cy="1811020"/>
+            <wp:effectExtent l="0" t="0" r="0" b="0"/>
+            <wp:docPr id="883582897" name="Picture 1" descr="A screen shot of a computer program&#10;&#10;Description automatically generated"/>
+            <wp:cNvGraphicFramePr>
+              <a:graphicFrameLocks xmlns:a="http://schemas.openxmlformats.org/drawingml/2006/main" noChangeAspect="1"/>
+            </wp:cNvGraphicFramePr>
+            <a:graphic xmlns:a="http://schemas.openxmlformats.org/drawingml/2006/main">
+              <a:graphicData uri="http://schemas.openxmlformats.org/drawingml/2006/picture">
+                <pic:pic xmlns:pic="http://schemas.openxmlformats.org/drawingml/2006/picture">
+                  <pic:nvPicPr>
+                    <pic:cNvPr id="883582897" name="Picture 1" descr="A screen shot of a computer program&#10;&#10;Description automatically generated"/>
+                    <pic:cNvPicPr/>
+                  </pic:nvPicPr>
+                  <pic:blipFill>
+                    <a:blip r:embed="rId16"/>
+                    <a:stretch>
+                      <a:fillRect/>
+                    </a:stretch>
+                  </pic:blipFill>
+                  <pic:spPr>
+                    <a:xfrm>
+                      <a:off x="0" y="0"/>
+                      <a:ext cx="6120130" cy="1811020"/>
+                    </a:xfrm>
+                    <a:prstGeom prst="rect">
+                      <a:avLst/>
+                    </a:prstGeom>
+                  </pic:spPr>
+                </pic:pic>
+              </a:graphicData>
+            </a:graphic>
+          </wp:inline>
+        </w:drawing>
+      </w:r>
+    </w:p>
+    <w:p>
+      <w:pPr>
+        <w:pStyle w:val="Heading2"/>
+      </w:pPr>
+      <w:r>
+        <w:t>limit()</w:t>
+      </w:r>
+    </w:p>
+    <w:p>
+      <w:r>
+        <w:drawing>
+          <wp:inline distT="0" distB="0" distL="0" distR="0" wp14:anchorId="6A96DD64" wp14:editId="563B96AB">
+            <wp:extent cx="6120130" cy="1032510"/>
+            <wp:effectExtent l="0" t="0" r="0" b="0"/>
+            <wp:docPr id="1360382623" name="Picture 1" descr="A screen shot of a computer&#10;&#10;Description automatically generated"/>
+            <wp:cNvGraphicFramePr>
+              <a:graphicFrameLocks xmlns:a="http://schemas.openxmlformats.org/drawingml/2006/main" noChangeAspect="1"/>
+            </wp:cNvGraphicFramePr>
+            <a:graphic xmlns:a="http://schemas.openxmlformats.org/drawingml/2006/main">
+              <a:graphicData uri="http://schemas.openxmlformats.org/drawingml/2006/picture">
+                <pic:pic xmlns:pic="http://schemas.openxmlformats.org/drawingml/2006/picture">
+                  <pic:nvPicPr>
+                    <pic:cNvPr id="1360382623" name="Picture 1" descr="A screen shot of a computer&#10;&#10;Description automatically generated"/>
+                    <pic:cNvPicPr/>
+                  </pic:nvPicPr>
+                  <pic:blipFill>
+                    <a:blip r:embed="rId17"/>
+                    <a:stretch>
+                      <a:fillRect/>
+                    </a:stretch>
+                  </pic:blipFill>
+                  <pic:spPr>
+                    <a:xfrm>
+                      <a:off x="0" y="0"/>
+                      <a:ext cx="6120130" cy="1032510"/>
+                    </a:xfrm>
+                    <a:prstGeom prst="rect">
+                      <a:avLst/>
+                    </a:prstGeom>
+                  </pic:spPr>
+                </pic:pic>
+              </a:graphicData>
+            </a:graphic>
+          </wp:inline>
+        </w:drawing>
       </w:r>
     </w:p>
     <w:p/>
+    <w:p/>
+    <w:p>
+      <w:pPr>
+        <w:pStyle w:val="Heading2"/>
+      </w:pPr>
+      <w:r>
+        <w:lastRenderedPageBreak/>
+        <w:t>skip()</w:t>
+      </w:r>
+    </w:p>
+    <w:p>
+      <w:r>
+        <w:drawing>
+          <wp:inline distT="0" distB="0" distL="0" distR="0" wp14:anchorId="3C36D5F4" wp14:editId="5627BF3F">
+            <wp:extent cx="6120130" cy="981075"/>
+            <wp:effectExtent l="0" t="0" r="0" b="9525"/>
+            <wp:docPr id="252684886" name="Picture 1" descr="A screen shot of a computer program&#10;&#10;Description automatically generated"/>
+            <wp:cNvGraphicFramePr>
+              <a:graphicFrameLocks xmlns:a="http://schemas.openxmlformats.org/drawingml/2006/main" noChangeAspect="1"/>
+            </wp:cNvGraphicFramePr>
+            <a:graphic xmlns:a="http://schemas.openxmlformats.org/drawingml/2006/main">
+              <a:graphicData uri="http://schemas.openxmlformats.org/drawingml/2006/picture">
+                <pic:pic xmlns:pic="http://schemas.openxmlformats.org/drawingml/2006/picture">
+                  <pic:nvPicPr>
+                    <pic:cNvPr id="252684886" name="Picture 1" descr="A screen shot of a computer program&#10;&#10;Description automatically generated"/>
+                    <pic:cNvPicPr/>
+                  </pic:nvPicPr>
+                  <pic:blipFill>
+                    <a:blip r:embed="rId18"/>
+                    <a:stretch>
+                      <a:fillRect/>
+                    </a:stretch>
+                  </pic:blipFill>
+                  <pic:spPr>
+                    <a:xfrm>
+                      <a:off x="0" y="0"/>
+                      <a:ext cx="6120130" cy="981075"/>
+                    </a:xfrm>
+                    <a:prstGeom prst="rect">
+                      <a:avLst/>
+                    </a:prstGeom>
+                  </pic:spPr>
+                </pic:pic>
+              </a:graphicData>
+            </a:graphic>
+          </wp:inline>
+        </w:drawing>
+      </w:r>
+    </w:p>
+    <w:p>
+      <w:pPr>
+        <w:pStyle w:val="Heading2"/>
+      </w:pPr>
+      <w:r>
+        <w:t>takeWhile()</w:t>
+      </w:r>
+    </w:p>
+    <w:p>
+      <w:pPr>
+        <w:rPr>
+          <w:rFonts w:ascii="Arial" w:hAnsi="Arial" w:cs="Arial"/>
+          <w:color w:val="1F1F1F"/>
+          <w:shd w:val="clear" w:color="auto" w:fill="FFFFFF"/>
+        </w:rPr>
+      </w:pPr>
+      <w:r>
+        <w:rPr>
+          <w:rStyle w:val="HTMLCode"/>
+          <w:rFonts w:eastAsiaTheme="minorHAnsi"/>
+        </w:rPr>
+        <w:t>takeWhile</w:t>
+      </w:r>
+      <w:r>
+        <w:rPr>
+          <w:rFonts w:ascii="Arial" w:hAnsi="Arial" w:cs="Arial"/>
+          <w:color w:val="1F1F1F"/>
+          <w:shd w:val="clear" w:color="auto" w:fill="FFFFFF"/>
+        </w:rPr>
+        <w:t xml:space="preserve"> is a method available in Java Streams that extracts elements from a stream until a certain condition is no longer met. It's like a filter, but it stops processing the stream the moment the first element doesn't satisfy the condition.</w:t>
+      </w:r>
+    </w:p>
+    <w:p>
+      <w:r>
+        <w:drawing>
+          <wp:inline distT="0" distB="0" distL="0" distR="0" wp14:anchorId="2BFA8A9B" wp14:editId="0AD64BD5">
+            <wp:extent cx="6120130" cy="886460"/>
+            <wp:effectExtent l="0" t="0" r="0" b="8890"/>
+            <wp:docPr id="75885741" name="Picture 1" descr="A screen shot of a computer code&#10;&#10;Description automatically generated"/>
+            <wp:cNvGraphicFramePr>
+              <a:graphicFrameLocks xmlns:a="http://schemas.openxmlformats.org/drawingml/2006/main" noChangeAspect="1"/>
+            </wp:cNvGraphicFramePr>
+            <a:graphic xmlns:a="http://schemas.openxmlformats.org/drawingml/2006/main">
+              <a:graphicData uri="http://schemas.openxmlformats.org/drawingml/2006/picture">
+                <pic:pic xmlns:pic="http://schemas.openxmlformats.org/drawingml/2006/picture">
+                  <pic:nvPicPr>
+                    <pic:cNvPr id="75885741" name="Picture 1" descr="A screen shot of a computer code&#10;&#10;Description automatically generated"/>
+                    <pic:cNvPicPr/>
+                  </pic:nvPicPr>
+                  <pic:blipFill>
+                    <a:blip r:embed="rId19"/>
+                    <a:stretch>
+                      <a:fillRect/>
+                    </a:stretch>
+                  </pic:blipFill>
+                  <pic:spPr>
+                    <a:xfrm>
+                      <a:off x="0" y="0"/>
+                      <a:ext cx="6120130" cy="886460"/>
+                    </a:xfrm>
+                    <a:prstGeom prst="rect">
+                      <a:avLst/>
+                    </a:prstGeom>
+                  </pic:spPr>
+                </pic:pic>
+              </a:graphicData>
+            </a:graphic>
+          </wp:inline>
+        </w:drawing>
+      </w:r>
+    </w:p>
+    <w:p>
+      <w:pPr>
+        <w:pStyle w:val="Heading2"/>
+      </w:pPr>
+      <w:r>
+        <w:t>dropWhile()</w:t>
+      </w:r>
+    </w:p>
+    <w:p>
+      <w:r>
+        <w:drawing>
+          <wp:inline distT="0" distB="0" distL="0" distR="0" wp14:anchorId="52CF65CC" wp14:editId="0E8F8F47">
+            <wp:extent cx="6120130" cy="774065"/>
+            <wp:effectExtent l="0" t="0" r="0" b="6985"/>
+            <wp:docPr id="1235366663" name="Picture 1" descr="A screen shot of a computer&#10;&#10;Description automatically generated"/>
+            <wp:cNvGraphicFramePr>
+              <a:graphicFrameLocks xmlns:a="http://schemas.openxmlformats.org/drawingml/2006/main" noChangeAspect="1"/>
+            </wp:cNvGraphicFramePr>
+            <a:graphic xmlns:a="http://schemas.openxmlformats.org/drawingml/2006/main">
+              <a:graphicData uri="http://schemas.openxmlformats.org/drawingml/2006/picture">
+                <pic:pic xmlns:pic="http://schemas.openxmlformats.org/drawingml/2006/picture">
+                  <pic:nvPicPr>
+                    <pic:cNvPr id="1235366663" name="Picture 1" descr="A screen shot of a computer&#10;&#10;Description automatically generated"/>
+                    <pic:cNvPicPr/>
+                  </pic:nvPicPr>
+                  <pic:blipFill>
+                    <a:blip r:embed="rId20"/>
+                    <a:stretch>
+                      <a:fillRect/>
+                    </a:stretch>
+                  </pic:blipFill>
+                  <pic:spPr>
+                    <a:xfrm>
+                      <a:off x="0" y="0"/>
+                      <a:ext cx="6120130" cy="774065"/>
+                    </a:xfrm>
+                    <a:prstGeom prst="rect">
+                      <a:avLst/>
+                    </a:prstGeom>
+                  </pic:spPr>
+                </pic:pic>
+              </a:graphicData>
+            </a:graphic>
+          </wp:inline>
+        </w:drawing>
+      </w:r>
+    </w:p>
+    <w:p>
+      <w:pPr>
+        <w:pStyle w:val="Heading2"/>
+      </w:pPr>
+      <w:r>
+        <w:t>max(), min()</w:t>
+      </w:r>
+    </w:p>
+    <w:p>
+      <w:r>
+        <w:drawing>
+          <wp:inline distT="0" distB="0" distL="0" distR="0" wp14:anchorId="771FDFEC" wp14:editId="2F0E11D6">
+            <wp:extent cx="6120130" cy="1320165"/>
+            <wp:effectExtent l="0" t="0" r="0" b="0"/>
+            <wp:docPr id="1217069821" name="Picture 1" descr="A screen shot of a computer program&#10;&#10;Description automatically generated"/>
+            <wp:cNvGraphicFramePr>
+              <a:graphicFrameLocks xmlns:a="http://schemas.openxmlformats.org/drawingml/2006/main" noChangeAspect="1"/>
+            </wp:cNvGraphicFramePr>
+            <a:graphic xmlns:a="http://schemas.openxmlformats.org/drawingml/2006/main">
+              <a:graphicData uri="http://schemas.openxmlformats.org/drawingml/2006/picture">
+                <pic:pic xmlns:pic="http://schemas.openxmlformats.org/drawingml/2006/picture">
+                  <pic:nvPicPr>
+                    <pic:cNvPr id="1217069821" name="Picture 1" descr="A screen shot of a computer program&#10;&#10;Description automatically generated"/>
+                    <pic:cNvPicPr/>
+                  </pic:nvPicPr>
+                  <pic:blipFill>
+                    <a:blip r:embed="rId21"/>
+                    <a:stretch>
+                      <a:fillRect/>
+                    </a:stretch>
+                  </pic:blipFill>
+                  <pic:spPr>
+                    <a:xfrm>
+                      <a:off x="0" y="0"/>
+                      <a:ext cx="6120130" cy="1320165"/>
+                    </a:xfrm>
+                    <a:prstGeom prst="rect">
+                      <a:avLst/>
+                    </a:prstGeom>
+                  </pic:spPr>
+                </pic:pic>
+              </a:graphicData>
+            </a:graphic>
+          </wp:inline>
+        </w:drawing>
+      </w:r>
+    </w:p>
+    <w:p>
+      <w:pPr>
+        <w:pStyle w:val="Heading2"/>
+      </w:pPr>
+      <w:r>
+        <w:t>findFirst()</w:t>
+      </w:r>
+    </w:p>
+    <w:p>
+      <w:r>
+        <w:drawing>
+          <wp:inline distT="0" distB="0" distL="0" distR="0" wp14:anchorId="22DF3BC6" wp14:editId="4E7A8006">
+            <wp:extent cx="6120130" cy="849630"/>
+            <wp:effectExtent l="0" t="0" r="0" b="7620"/>
+            <wp:docPr id="303049943" name="Picture 1" descr="A computer screen shot of a computer code&#10;&#10;Description automatically generated"/>
+            <wp:cNvGraphicFramePr>
+              <a:graphicFrameLocks xmlns:a="http://schemas.openxmlformats.org/drawingml/2006/main" noChangeAspect="1"/>
+            </wp:cNvGraphicFramePr>
+            <a:graphic xmlns:a="http://schemas.openxmlformats.org/drawingml/2006/main">
+              <a:graphicData uri="http://schemas.openxmlformats.org/drawingml/2006/picture">
+                <pic:pic xmlns:pic="http://schemas.openxmlformats.org/drawingml/2006/picture">
+                  <pic:nvPicPr>
+                    <pic:cNvPr id="303049943" name="Picture 1" descr="A computer screen shot of a computer code&#10;&#10;Description automatically generated"/>
+                    <pic:cNvPicPr/>
+                  </pic:nvPicPr>
+                  <pic:blipFill>
+                    <a:blip r:embed="rId22"/>
+                    <a:stretch>
+                      <a:fillRect/>
+                    </a:stretch>
+                  </pic:blipFill>
+                  <pic:spPr>
+                    <a:xfrm>
+                      <a:off x="0" y="0"/>
+                      <a:ext cx="6120130" cy="849630"/>
+                    </a:xfrm>
+                    <a:prstGeom prst="rect">
+                      <a:avLst/>
+                    </a:prstGeom>
+                  </pic:spPr>
+                </pic:pic>
+              </a:graphicData>
+            </a:graphic>
+          </wp:inline>
+        </w:drawing>
+      </w:r>
+    </w:p>
+    <w:p>
+      <w:pPr>
+        <w:pStyle w:val="Heading2"/>
+      </w:pPr>
+      <w:r>
+        <w:t>findAny()</w:t>
+      </w:r>
+    </w:p>
+    <w:p>
+      <w:r>
+        <w:drawing>
+          <wp:inline distT="0" distB="0" distL="0" distR="0" wp14:anchorId="7046011B" wp14:editId="34BEC7D8">
+            <wp:extent cx="6120130" cy="835025"/>
+            <wp:effectExtent l="0" t="0" r="0" b="3175"/>
+            <wp:docPr id="195360058" name="Picture 1" descr="A computer screen shot of a computer code&#10;&#10;Description automatically generated"/>
+            <wp:cNvGraphicFramePr>
+              <a:graphicFrameLocks xmlns:a="http://schemas.openxmlformats.org/drawingml/2006/main" noChangeAspect="1"/>
+            </wp:cNvGraphicFramePr>
+            <a:graphic xmlns:a="http://schemas.openxmlformats.org/drawingml/2006/main">
+              <a:graphicData uri="http://schemas.openxmlformats.org/drawingml/2006/picture">
+                <pic:pic xmlns:pic="http://schemas.openxmlformats.org/drawingml/2006/picture">
+                  <pic:nvPicPr>
+                    <pic:cNvPr id="195360058" name="Picture 1" descr="A computer screen shot of a computer code&#10;&#10;Description automatically generated"/>
+                    <pic:cNvPicPr/>
+                  </pic:nvPicPr>
+                  <pic:blipFill>
+                    <a:blip r:embed="rId23"/>
+                    <a:stretch>
+                      <a:fillRect/>
+                    </a:stretch>
+                  </pic:blipFill>
+                  <pic:spPr>
+                    <a:xfrm>
+                      <a:off x="0" y="0"/>
+                      <a:ext cx="6120130" cy="835025"/>
+                    </a:xfrm>
+                    <a:prstGeom prst="rect">
+                      <a:avLst/>
+                    </a:prstGeom>
+                  </pic:spPr>
+                </pic:pic>
+              </a:graphicData>
+            </a:graphic>
+          </wp:inline>
+        </w:drawing>
+      </w:r>
+    </w:p>
+    <w:p>
+      <w:r>
+        <w:t>31 - 6</w:t>
+      </w:r>
+    </w:p>
     <w:sectPr>
       <w:pgSz w:w="11906" w:h="16838"/>
       <w:pgMar w:top="1417" w:right="1134" w:bottom="1134" w:left="1134" w:header="708" w:footer="708" w:gutter="0"/>
@@ -1438,6 +1891,19 @@
       <w:bCs/>
     </w:rPr>
   </w:style>
+  <w:style w:type="character" w:styleId="HTMLCode">
+    <w:name w:val="HTML Code"/>
+    <w:basedOn w:val="DefaultParagraphFont"/>
+    <w:uiPriority w:val="99"/>
+    <w:semiHidden/>
+    <w:unhideWhenUsed/>
+    <w:rsid w:val="0025432E"/>
+    <w:rPr>
+      <w:rFonts w:ascii="Courier New" w:eastAsia="Times New Roman" w:hAnsi="Courier New" w:cs="Courier New"/>
+      <w:sz w:val="20"/>
+      <w:szCs w:val="20"/>
+    </w:rPr>
+  </w:style>
 </w:styles>
 </file>
 

</xml_diff>

<commit_message>
sum, average, count, max
</commit_message>
<xml_diff>
--- a/Docs/JAVA_FUNCTIONAL_PROGRAMMING-RANGA.docx
+++ b/Docs/JAVA_FUNCTIONAL_PROGRAMMING-RANGA.docx
@@ -996,10 +996,199 @@
       </w:r>
     </w:p>
     <w:p>
-      <w:r>
-        <w:t>31 - 6</w:t>
-      </w:r>
-    </w:p>
+      <w:pPr>
+        <w:pStyle w:val="Heading2"/>
+      </w:pPr>
+      <w:r>
+        <w:lastRenderedPageBreak/>
+        <w:t>sum()</w:t>
+      </w:r>
+    </w:p>
+    <w:p>
+      <w:r>
+        <w:drawing>
+          <wp:inline distT="0" distB="0" distL="0" distR="0" wp14:anchorId="7D2C68D0" wp14:editId="27E70A9C">
+            <wp:extent cx="6120130" cy="1605280"/>
+            <wp:effectExtent l="0" t="0" r="0" b="0"/>
+            <wp:docPr id="182189657" name="Picture 1" descr="A screenshot of a computer program&#10;&#10;Description automatically generated"/>
+            <wp:cNvGraphicFramePr>
+              <a:graphicFrameLocks xmlns:a="http://schemas.openxmlformats.org/drawingml/2006/main" noChangeAspect="1"/>
+            </wp:cNvGraphicFramePr>
+            <a:graphic xmlns:a="http://schemas.openxmlformats.org/drawingml/2006/main">
+              <a:graphicData uri="http://schemas.openxmlformats.org/drawingml/2006/picture">
+                <pic:pic xmlns:pic="http://schemas.openxmlformats.org/drawingml/2006/picture">
+                  <pic:nvPicPr>
+                    <pic:cNvPr id="182189657" name="Picture 1" descr="A screenshot of a computer program&#10;&#10;Description automatically generated"/>
+                    <pic:cNvPicPr/>
+                  </pic:nvPicPr>
+                  <pic:blipFill>
+                    <a:blip r:embed="rId24"/>
+                    <a:stretch>
+                      <a:fillRect/>
+                    </a:stretch>
+                  </pic:blipFill>
+                  <pic:spPr>
+                    <a:xfrm>
+                      <a:off x="0" y="0"/>
+                      <a:ext cx="6120130" cy="1605280"/>
+                    </a:xfrm>
+                    <a:prstGeom prst="rect">
+                      <a:avLst/>
+                    </a:prstGeom>
+                  </pic:spPr>
+                </pic:pic>
+              </a:graphicData>
+            </a:graphic>
+          </wp:inline>
+        </w:drawing>
+      </w:r>
+    </w:p>
+    <w:p>
+      <w:pPr>
+        <w:pStyle w:val="Heading2"/>
+      </w:pPr>
+      <w:r>
+        <w:t>average()</w:t>
+      </w:r>
+    </w:p>
+    <w:p>
+      <w:r>
+        <w:drawing>
+          <wp:inline distT="0" distB="0" distL="0" distR="0" wp14:anchorId="3CF6E2B6" wp14:editId="5447BBF9">
+            <wp:extent cx="6120130" cy="1513840"/>
+            <wp:effectExtent l="0" t="0" r="0" b="0"/>
+            <wp:docPr id="820879751" name="Picture 1" descr="A screen shot of a computer&#10;&#10;Description automatically generated"/>
+            <wp:cNvGraphicFramePr>
+              <a:graphicFrameLocks xmlns:a="http://schemas.openxmlformats.org/drawingml/2006/main" noChangeAspect="1"/>
+            </wp:cNvGraphicFramePr>
+            <a:graphic xmlns:a="http://schemas.openxmlformats.org/drawingml/2006/main">
+              <a:graphicData uri="http://schemas.openxmlformats.org/drawingml/2006/picture">
+                <pic:pic xmlns:pic="http://schemas.openxmlformats.org/drawingml/2006/picture">
+                  <pic:nvPicPr>
+                    <pic:cNvPr id="820879751" name="Picture 1" descr="A screen shot of a computer&#10;&#10;Description automatically generated"/>
+                    <pic:cNvPicPr/>
+                  </pic:nvPicPr>
+                  <pic:blipFill>
+                    <a:blip r:embed="rId25"/>
+                    <a:stretch>
+                      <a:fillRect/>
+                    </a:stretch>
+                  </pic:blipFill>
+                  <pic:spPr>
+                    <a:xfrm>
+                      <a:off x="0" y="0"/>
+                      <a:ext cx="6120130" cy="1513840"/>
+                    </a:xfrm>
+                    <a:prstGeom prst="rect">
+                      <a:avLst/>
+                    </a:prstGeom>
+                  </pic:spPr>
+                </pic:pic>
+              </a:graphicData>
+            </a:graphic>
+          </wp:inline>
+        </w:drawing>
+      </w:r>
+    </w:p>
+    <w:p>
+      <w:pPr>
+        <w:pStyle w:val="Heading2"/>
+      </w:pPr>
+      <w:r>
+        <w:t>count()</w:t>
+      </w:r>
+    </w:p>
+    <w:p>
+      <w:r>
+        <w:drawing>
+          <wp:inline distT="0" distB="0" distL="0" distR="0" wp14:anchorId="1726C5D8" wp14:editId="7C5898D4">
+            <wp:extent cx="6120130" cy="1049020"/>
+            <wp:effectExtent l="0" t="0" r="0" b="0"/>
+            <wp:docPr id="919690112" name="Picture 1" descr="A screen shot of a computer&#10;&#10;Description automatically generated"/>
+            <wp:cNvGraphicFramePr>
+              <a:graphicFrameLocks xmlns:a="http://schemas.openxmlformats.org/drawingml/2006/main" noChangeAspect="1"/>
+            </wp:cNvGraphicFramePr>
+            <a:graphic xmlns:a="http://schemas.openxmlformats.org/drawingml/2006/main">
+              <a:graphicData uri="http://schemas.openxmlformats.org/drawingml/2006/picture">
+                <pic:pic xmlns:pic="http://schemas.openxmlformats.org/drawingml/2006/picture">
+                  <pic:nvPicPr>
+                    <pic:cNvPr id="919690112" name="Picture 1" descr="A screen shot of a computer&#10;&#10;Description automatically generated"/>
+                    <pic:cNvPicPr/>
+                  </pic:nvPicPr>
+                  <pic:blipFill>
+                    <a:blip r:embed="rId26"/>
+                    <a:stretch>
+                      <a:fillRect/>
+                    </a:stretch>
+                  </pic:blipFill>
+                  <pic:spPr>
+                    <a:xfrm>
+                      <a:off x="0" y="0"/>
+                      <a:ext cx="6120130" cy="1049020"/>
+                    </a:xfrm>
+                    <a:prstGeom prst="rect">
+                      <a:avLst/>
+                    </a:prstGeom>
+                  </pic:spPr>
+                </pic:pic>
+              </a:graphicData>
+            </a:graphic>
+          </wp:inline>
+        </w:drawing>
+      </w:r>
+    </w:p>
+    <w:p>
+      <w:pPr>
+        <w:pStyle w:val="Heading2"/>
+      </w:pPr>
+      <w:r>
+        <w:t>m</w:t>
+      </w:r>
+      <w:r>
+        <w:t>ax()</w:t>
+      </w:r>
+    </w:p>
+    <w:p>
+      <w:r>
+        <w:drawing>
+          <wp:inline distT="0" distB="0" distL="0" distR="0" wp14:anchorId="5D6D9D5A" wp14:editId="1418E4BC">
+            <wp:extent cx="6120130" cy="1442085"/>
+            <wp:effectExtent l="0" t="0" r="0" b="5715"/>
+            <wp:docPr id="23204201" name="Picture 1" descr="A screen shot of a computer&#10;&#10;Description automatically generated"/>
+            <wp:cNvGraphicFramePr>
+              <a:graphicFrameLocks xmlns:a="http://schemas.openxmlformats.org/drawingml/2006/main" noChangeAspect="1"/>
+            </wp:cNvGraphicFramePr>
+            <a:graphic xmlns:a="http://schemas.openxmlformats.org/drawingml/2006/main">
+              <a:graphicData uri="http://schemas.openxmlformats.org/drawingml/2006/picture">
+                <pic:pic xmlns:pic="http://schemas.openxmlformats.org/drawingml/2006/picture">
+                  <pic:nvPicPr>
+                    <pic:cNvPr id="23204201" name="Picture 1" descr="A screen shot of a computer&#10;&#10;Description automatically generated"/>
+                    <pic:cNvPicPr/>
+                  </pic:nvPicPr>
+                  <pic:blipFill>
+                    <a:blip r:embed="rId27"/>
+                    <a:stretch>
+                      <a:fillRect/>
+                    </a:stretch>
+                  </pic:blipFill>
+                  <pic:spPr>
+                    <a:xfrm>
+                      <a:off x="0" y="0"/>
+                      <a:ext cx="6120130" cy="1442085"/>
+                    </a:xfrm>
+                    <a:prstGeom prst="rect">
+                      <a:avLst/>
+                    </a:prstGeom>
+                  </pic:spPr>
+                </pic:pic>
+              </a:graphicData>
+            </a:graphic>
+          </wp:inline>
+        </w:drawing>
+      </w:r>
+    </w:p>
+    <w:p/>
+    <w:p/>
     <w:sectPr>
       <w:pgSz w:w="11906" w:h="16838"/>
       <w:pgMar w:top="1417" w:right="1134" w:bottom="1134" w:left="1134" w:header="708" w:footer="708" w:gutter="0"/>

</xml_diff>